<commit_message>
Design and info update
</commit_message>
<xml_diff>
--- a/public/thergiakis-eftichios_cv_EN.docx
+++ b/public/thergiakis-eftichios_cv_EN.docx
@@ -30,7 +30,6 @@
         <w:tblStyle w:val="Table1"/>
         <w:tblW w:w="10470.0" w:type="dxa"/>
         <w:jc w:val="left"/>
-        <w:tblInd w:w="144.0" w:type="pct"/>
         <w:tblBorders>
           <w:top w:color="000000" w:space="0" w:sz="8" w:val="single"/>
           <w:left w:color="000000" w:space="0" w:sz="8" w:val="single"/>
@@ -463,8 +462,8 @@
               <w:rPr>
                 <w:rFonts w:ascii="Roboto" w:cs="Roboto" w:eastAsia="Roboto" w:hAnsi="Roboto"/>
                 <w:color w:val="212529"/>
-                <w:sz w:val="24"/>
-                <w:szCs w:val="24"/>
+                <w:sz w:val="22"/>
+                <w:szCs w:val="22"/>
                 <w:highlight w:val="white"/>
               </w:rPr>
             </w:pPr>
@@ -472,8 +471,8 @@
               <w:rPr>
                 <w:rFonts w:ascii="Roboto" w:cs="Roboto" w:eastAsia="Roboto" w:hAnsi="Roboto"/>
                 <w:color w:val="212529"/>
-                <w:sz w:val="24"/>
-                <w:szCs w:val="24"/>
+                <w:sz w:val="22"/>
+                <w:szCs w:val="22"/>
                 <w:highlight w:val="white"/>
                 <w:rtl w:val="0"/>
               </w:rPr>
@@ -549,19 +548,20 @@
               <w:rPr>
                 <w:rFonts w:ascii="Roboto" w:cs="Roboto" w:eastAsia="Roboto" w:hAnsi="Roboto"/>
                 <w:color w:val="212529"/>
-                <w:sz w:val="24"/>
-                <w:szCs w:val="24"/>
+                <w:sz w:val="22"/>
+                <w:szCs w:val="22"/>
               </w:rPr>
             </w:pPr>
             <w:r>
               <w:rPr>
                 <w:rFonts w:ascii="Roboto" w:cs="Roboto" w:eastAsia="Roboto" w:hAnsi="Roboto"/>
                 <w:color w:val="212529"/>
-                <w:sz w:val="24"/>
-                <w:szCs w:val="24"/>
-                <w:rtl w:val="0"/>
-              </w:rPr>
-              <w:t xml:space="preserve">Involved in the development of Europian organisation BOIP platform for rights registration of other organisations as an external cunsultant in Intrasoft and an important contributor in the frontend part of the project.</w:t>
+                <w:sz w:val="22"/>
+                <w:szCs w:val="22"/>
+                <w:shd w:fill="f7f7f7" w:val="clear"/>
+                <w:rtl w:val="0"/>
+              </w:rPr>
+              <w:t xml:space="preserve">Involved in the development of European organization BOIP platform for rights registration of other organizations as an external consultant in Intrasoft and an important contributor in the frontend part of the project. Also possessed a key role in all phases from the developepent to the release and maintenance of the recommendation system Anty, one of the main products of Squaredev.</w:t>
             </w:r>
             <w:r>
               <w:rPr>
@@ -1006,11 +1006,10 @@
           </w:p>
           <w:p>
             <w:pPr>
-              <w:pageBreakBefore w:val="0"/>
               <w:widowControl w:val="1"/>
               <w:shd w:fill="ffffff" w:val="clear"/>
               <w:spacing w:before="0" w:line="276" w:lineRule="auto"/>
-              <w:ind w:left="0" w:right="0" w:firstLine="0"/>
+              <w:ind w:right="0"/>
               <w:rPr>
                 <w:rFonts w:ascii="Lora" w:cs="Lora" w:eastAsia="Lora" w:hAnsi="Lora"/>
                 <w:color w:val="000000"/>
@@ -1027,7 +1026,6 @@
           </w:p>
           <w:p>
             <w:pPr>
-              <w:pageBreakBefore w:val="0"/>
               <w:widowControl w:val="1"/>
               <w:shd w:fill="ffffff" w:val="clear"/>
               <w:spacing w:before="0" w:line="276" w:lineRule="auto"/>
@@ -1043,222 +1041,211 @@
                 <w:color w:val="000000"/>
                 <w:rtl w:val="0"/>
               </w:rPr>
-              <w:t xml:space="preserve">Python</w:t>
-            </w:r>
-          </w:p>
-          <w:p>
-            <w:pPr>
-              <w:pageBreakBefore w:val="0"/>
+              <w:t xml:space="preserve">React/Next.js</w:t>
+            </w:r>
+          </w:p>
+          <w:p>
+            <w:pPr>
               <w:widowControl w:val="1"/>
               <w:shd w:fill="ffffff" w:val="clear"/>
               <w:spacing w:before="0" w:line="276" w:lineRule="auto"/>
-              <w:ind w:left="0" w:right="0" w:firstLine="0"/>
-              <w:rPr>
-                <w:rFonts w:ascii="Lora" w:cs="Lora" w:eastAsia="Lora" w:hAnsi="Lora"/>
-                <w:color w:val="000000"/>
-              </w:rPr>
-            </w:pPr>
-            <w:r>
-              <w:rPr>
-                <w:rFonts w:ascii="Lora" w:cs="Lora" w:eastAsia="Lora" w:hAnsi="Lora"/>
-                <w:color w:val="000000"/>
-                <w:rtl w:val="0"/>
-              </w:rPr>
-              <w:t xml:space="preserve">React/Next.js</w:t>
-            </w:r>
-          </w:p>
-          <w:p>
-            <w:pPr>
-              <w:pageBreakBefore w:val="0"/>
+              <w:ind w:right="0"/>
+              <w:rPr>
+                <w:rFonts w:ascii="Lora" w:cs="Lora" w:eastAsia="Lora" w:hAnsi="Lora"/>
+                <w:color w:val="000000"/>
+              </w:rPr>
+            </w:pPr>
+            <w:r>
+              <w:rPr>
+                <w:rFonts w:ascii="Lora" w:cs="Lora" w:eastAsia="Lora" w:hAnsi="Lora"/>
+                <w:color w:val="000000"/>
+                <w:rtl w:val="0"/>
+              </w:rPr>
+              <w:t xml:space="preserve">Rest API Design</w:t>
+            </w:r>
+          </w:p>
+          <w:p>
+            <w:pPr>
               <w:widowControl w:val="1"/>
               <w:shd w:fill="ffffff" w:val="clear"/>
               <w:spacing w:before="0" w:line="276" w:lineRule="auto"/>
-              <w:ind w:left="0" w:right="0" w:firstLine="0"/>
-              <w:rPr>
-                <w:rFonts w:ascii="Lora" w:cs="Lora" w:eastAsia="Lora" w:hAnsi="Lora"/>
-                <w:color w:val="000000"/>
-              </w:rPr>
-            </w:pPr>
-            <w:r>
-              <w:rPr>
-                <w:rFonts w:ascii="Lora" w:cs="Lora" w:eastAsia="Lora" w:hAnsi="Lora"/>
-                <w:color w:val="000000"/>
-                <w:rtl w:val="0"/>
-              </w:rPr>
-              <w:t xml:space="preserve">Node/Express</w:t>
-            </w:r>
-          </w:p>
-          <w:p>
-            <w:pPr>
-              <w:pageBreakBefore w:val="0"/>
+              <w:ind w:right="0"/>
+              <w:rPr>
+                <w:rFonts w:ascii="Lora" w:cs="Lora" w:eastAsia="Lora" w:hAnsi="Lora"/>
+                <w:color w:val="000000"/>
+              </w:rPr>
+            </w:pPr>
+            <w:r>
+              <w:rPr>
+                <w:rFonts w:ascii="Lora" w:cs="Lora" w:eastAsia="Lora" w:hAnsi="Lora"/>
+                <w:color w:val="000000"/>
+                <w:rtl w:val="0"/>
+              </w:rPr>
+              <w:t xml:space="preserve">Python</w:t>
+            </w:r>
+          </w:p>
+          <w:p>
+            <w:pPr>
               <w:widowControl w:val="1"/>
               <w:shd w:fill="ffffff" w:val="clear"/>
               <w:spacing w:before="0" w:line="276" w:lineRule="auto"/>
-              <w:ind w:left="0" w:right="0" w:firstLine="0"/>
-              <w:rPr>
-                <w:rFonts w:ascii="Lora" w:cs="Lora" w:eastAsia="Lora" w:hAnsi="Lora"/>
-                <w:color w:val="000000"/>
-              </w:rPr>
-            </w:pPr>
-            <w:r>
-              <w:rPr>
-                <w:rFonts w:ascii="Lora" w:cs="Lora" w:eastAsia="Lora" w:hAnsi="Lora"/>
-                <w:color w:val="000000"/>
-                <w:rtl w:val="0"/>
-              </w:rPr>
-              <w:t xml:space="preserve">Flask</w:t>
-            </w:r>
-          </w:p>
-          <w:p>
-            <w:pPr>
-              <w:pageBreakBefore w:val="0"/>
+              <w:ind w:right="0"/>
+              <w:rPr>
+                <w:rFonts w:ascii="Lora" w:cs="Lora" w:eastAsia="Lora" w:hAnsi="Lora"/>
+                <w:color w:val="000000"/>
+              </w:rPr>
+            </w:pPr>
+            <w:r>
+              <w:rPr>
+                <w:rFonts w:ascii="Lora" w:cs="Lora" w:eastAsia="Lora" w:hAnsi="Lora"/>
+                <w:color w:val="000000"/>
+                <w:rtl w:val="0"/>
+              </w:rPr>
+              <w:t xml:space="preserve">GraphQL</w:t>
+            </w:r>
+          </w:p>
+          <w:p>
+            <w:pPr>
               <w:widowControl w:val="1"/>
               <w:shd w:fill="ffffff" w:val="clear"/>
               <w:spacing w:before="0" w:line="276" w:lineRule="auto"/>
-              <w:ind w:left="0" w:right="0" w:firstLine="0"/>
-              <w:rPr>
-                <w:rFonts w:ascii="Lora" w:cs="Lora" w:eastAsia="Lora" w:hAnsi="Lora"/>
-                <w:color w:val="000000"/>
-              </w:rPr>
-            </w:pPr>
-            <w:r>
-              <w:rPr>
-                <w:rFonts w:ascii="Lora" w:cs="Lora" w:eastAsia="Lora" w:hAnsi="Lora"/>
-                <w:color w:val="000000"/>
-                <w:rtl w:val="0"/>
-              </w:rPr>
-              <w:t xml:space="preserve">GraphQL</w:t>
-            </w:r>
-          </w:p>
-          <w:p>
-            <w:pPr>
-              <w:pageBreakBefore w:val="0"/>
+              <w:ind w:right="0"/>
+              <w:rPr>
+                <w:rFonts w:ascii="Lora" w:cs="Lora" w:eastAsia="Lora" w:hAnsi="Lora"/>
+                <w:color w:val="000000"/>
+              </w:rPr>
+            </w:pPr>
+            <w:r>
+              <w:rPr>
+                <w:rFonts w:ascii="Lora" w:cs="Lora" w:eastAsia="Lora" w:hAnsi="Lora"/>
+                <w:color w:val="000000"/>
+                <w:rtl w:val="0"/>
+              </w:rPr>
+              <w:t xml:space="preserve">Node/Express</w:t>
+            </w:r>
+          </w:p>
+          <w:p>
+            <w:pPr>
               <w:widowControl w:val="1"/>
               <w:shd w:fill="ffffff" w:val="clear"/>
               <w:spacing w:before="0" w:line="276" w:lineRule="auto"/>
-              <w:ind w:left="0" w:right="0" w:firstLine="0"/>
-              <w:rPr>
-                <w:rFonts w:ascii="Lora" w:cs="Lora" w:eastAsia="Lora" w:hAnsi="Lora"/>
-                <w:color w:val="000000"/>
-              </w:rPr>
-            </w:pPr>
-            <w:r>
-              <w:rPr>
-                <w:rFonts w:ascii="Lora" w:cs="Lora" w:eastAsia="Lora" w:hAnsi="Lora"/>
-                <w:color w:val="000000"/>
-                <w:rtl w:val="0"/>
-              </w:rPr>
-              <w:t xml:space="preserve">Rest API Design</w:t>
-            </w:r>
-          </w:p>
-          <w:p>
-            <w:pPr>
-              <w:pageBreakBefore w:val="0"/>
+              <w:ind w:right="0"/>
+              <w:rPr>
+                <w:rFonts w:ascii="Lora" w:cs="Lora" w:eastAsia="Lora" w:hAnsi="Lora"/>
+                <w:color w:val="000000"/>
+              </w:rPr>
+            </w:pPr>
+            <w:r>
+              <w:rPr>
+                <w:rFonts w:ascii="Lora" w:cs="Lora" w:eastAsia="Lora" w:hAnsi="Lora"/>
+                <w:color w:val="000000"/>
+                <w:rtl w:val="0"/>
+              </w:rPr>
+              <w:t xml:space="preserve">SQL/NoSQL Databases</w:t>
+            </w:r>
+          </w:p>
+          <w:p>
+            <w:pPr>
               <w:widowControl w:val="1"/>
               <w:shd w:fill="ffffff" w:val="clear"/>
               <w:spacing w:before="0" w:line="276" w:lineRule="auto"/>
-              <w:ind w:left="0" w:right="0" w:firstLine="0"/>
-              <w:rPr>
-                <w:rFonts w:ascii="Lora" w:cs="Lora" w:eastAsia="Lora" w:hAnsi="Lora"/>
-                <w:color w:val="000000"/>
-              </w:rPr>
-            </w:pPr>
-            <w:r>
-              <w:rPr>
-                <w:rFonts w:ascii="Lora" w:cs="Lora" w:eastAsia="Lora" w:hAnsi="Lora"/>
-                <w:color w:val="000000"/>
-                <w:rtl w:val="0"/>
-              </w:rPr>
-              <w:t xml:space="preserve">SQL/NoSQL Databases</w:t>
-            </w:r>
-          </w:p>
-          <w:p>
-            <w:pPr>
-              <w:pageBreakBefore w:val="0"/>
+              <w:ind w:right="0"/>
+              <w:rPr>
+                <w:rFonts w:ascii="Lora" w:cs="Lora" w:eastAsia="Lora" w:hAnsi="Lora"/>
+                <w:color w:val="000000"/>
+              </w:rPr>
+            </w:pPr>
+            <w:r>
+              <w:rPr>
+                <w:rFonts w:ascii="Lora" w:cs="Lora" w:eastAsia="Lora" w:hAnsi="Lora"/>
+                <w:color w:val="000000"/>
+                <w:rtl w:val="0"/>
+              </w:rPr>
+              <w:t xml:space="preserve">HTML/CSS + several frameworks </w:t>
+            </w:r>
+          </w:p>
+          <w:p>
+            <w:pPr>
               <w:widowControl w:val="1"/>
               <w:shd w:fill="ffffff" w:val="clear"/>
               <w:spacing w:before="0" w:line="276" w:lineRule="auto"/>
-              <w:ind w:left="0" w:right="0" w:firstLine="0"/>
-              <w:rPr>
-                <w:rFonts w:ascii="Lora" w:cs="Lora" w:eastAsia="Lora" w:hAnsi="Lora"/>
-                <w:color w:val="000000"/>
-              </w:rPr>
-            </w:pPr>
-            <w:r>
-              <w:rPr>
-                <w:rFonts w:ascii="Lora" w:cs="Lora" w:eastAsia="Lora" w:hAnsi="Lora"/>
-                <w:color w:val="000000"/>
-                <w:rtl w:val="0"/>
-              </w:rPr>
-              <w:t xml:space="preserve">HTML/CSS + several frameworks</w:t>
-            </w:r>
-          </w:p>
-          <w:p>
-            <w:pPr>
-              <w:pageBreakBefore w:val="0"/>
+              <w:ind w:right="0"/>
+              <w:rPr>
+                <w:rFonts w:ascii="Lora" w:cs="Lora" w:eastAsia="Lora" w:hAnsi="Lora"/>
+                <w:color w:val="000000"/>
+              </w:rPr>
+            </w:pPr>
+            <w:r>
+              <w:rPr>
+                <w:rFonts w:ascii="Lora" w:cs="Lora" w:eastAsia="Lora" w:hAnsi="Lora"/>
+                <w:color w:val="000000"/>
+                <w:rtl w:val="0"/>
+              </w:rPr>
+              <w:t xml:space="preserve">Bash scripting</w:t>
+            </w:r>
+          </w:p>
+          <w:p>
+            <w:pPr>
               <w:widowControl w:val="1"/>
               <w:shd w:fill="ffffff" w:val="clear"/>
               <w:spacing w:before="0" w:line="276" w:lineRule="auto"/>
-              <w:ind w:left="0" w:right="0" w:firstLine="0"/>
-              <w:rPr>
-                <w:rFonts w:ascii="Lora" w:cs="Lora" w:eastAsia="Lora" w:hAnsi="Lora"/>
-                <w:color w:val="000000"/>
-              </w:rPr>
-            </w:pPr>
-            <w:r>
-              <w:rPr>
-                <w:rFonts w:ascii="Lora" w:cs="Lora" w:eastAsia="Lora" w:hAnsi="Lora"/>
-                <w:color w:val="000000"/>
-                <w:rtl w:val="0"/>
-              </w:rPr>
-              <w:t xml:space="preserve">Docker</w:t>
-            </w:r>
-          </w:p>
-          <w:p>
-            <w:pPr>
-              <w:pageBreakBefore w:val="0"/>
+              <w:ind w:right="0"/>
+              <w:rPr>
+                <w:rFonts w:ascii="Lora" w:cs="Lora" w:eastAsia="Lora" w:hAnsi="Lora"/>
+                <w:color w:val="000000"/>
+              </w:rPr>
+            </w:pPr>
+            <w:r>
+              <w:rPr>
+                <w:rFonts w:ascii="Lora" w:cs="Lora" w:eastAsia="Lora" w:hAnsi="Lora"/>
+                <w:color w:val="000000"/>
+                <w:rtl w:val="0"/>
+              </w:rPr>
+              <w:t xml:space="preserve">Web scraping</w:t>
+            </w:r>
+          </w:p>
+          <w:p>
+            <w:pPr>
               <w:widowControl w:val="1"/>
               <w:shd w:fill="ffffff" w:val="clear"/>
               <w:spacing w:before="0" w:line="276" w:lineRule="auto"/>
-              <w:ind w:left="0" w:right="0" w:firstLine="0"/>
-              <w:rPr>
-                <w:rFonts w:ascii="Lora" w:cs="Lora" w:eastAsia="Lora" w:hAnsi="Lora"/>
-                <w:color w:val="000000"/>
-              </w:rPr>
-            </w:pPr>
-            <w:r>
-              <w:rPr>
-                <w:rFonts w:ascii="Lora" w:cs="Lora" w:eastAsia="Lora" w:hAnsi="Lora"/>
-                <w:color w:val="000000"/>
-                <w:rtl w:val="0"/>
-              </w:rPr>
-              <w:t xml:space="preserve">Testing</w:t>
-            </w:r>
-          </w:p>
-          <w:p>
-            <w:pPr>
-              <w:pageBreakBefore w:val="0"/>
+              <w:ind w:right="0"/>
+              <w:rPr>
+                <w:rFonts w:ascii="Lora" w:cs="Lora" w:eastAsia="Lora" w:hAnsi="Lora"/>
+                <w:color w:val="000000"/>
+              </w:rPr>
+            </w:pPr>
+            <w:r>
+              <w:rPr>
+                <w:rFonts w:ascii="Lora" w:cs="Lora" w:eastAsia="Lora" w:hAnsi="Lora"/>
+                <w:color w:val="000000"/>
+                <w:rtl w:val="0"/>
+              </w:rPr>
+              <w:t xml:space="preserve">Web Sockets</w:t>
+            </w:r>
+          </w:p>
+          <w:p>
+            <w:pPr>
               <w:widowControl w:val="1"/>
               <w:shd w:fill="ffffff" w:val="clear"/>
               <w:spacing w:before="0" w:line="276" w:lineRule="auto"/>
-              <w:ind w:left="0" w:right="0" w:firstLine="0"/>
-              <w:rPr>
-                <w:rFonts w:ascii="Lora" w:cs="Lora" w:eastAsia="Lora" w:hAnsi="Lora"/>
-                <w:color w:val="000000"/>
-              </w:rPr>
-            </w:pPr>
-            <w:r>
-              <w:rPr>
-                <w:rFonts w:ascii="Lora" w:cs="Lora" w:eastAsia="Lora" w:hAnsi="Lora"/>
-                <w:color w:val="000000"/>
-                <w:rtl w:val="0"/>
-              </w:rPr>
-              <w:t xml:space="preserve">Basic BASH scripting</w:t>
-            </w:r>
-          </w:p>
-          <w:p>
-            <w:pPr>
-              <w:pageBreakBefore w:val="0"/>
+              <w:ind w:right="0"/>
+              <w:rPr>
+                <w:rFonts w:ascii="Lora" w:cs="Lora" w:eastAsia="Lora" w:hAnsi="Lora"/>
+                <w:color w:val="000000"/>
+              </w:rPr>
+            </w:pPr>
+            <w:r>
+              <w:rPr>
+                <w:rFonts w:ascii="Lora" w:cs="Lora" w:eastAsia="Lora" w:hAnsi="Lora"/>
+                <w:color w:val="000000"/>
+                <w:rtl w:val="0"/>
+              </w:rPr>
+              <w:t xml:space="preserve">Docker</w:t>
+            </w:r>
+          </w:p>
+          <w:p>
+            <w:pPr>
               <w:widowControl w:val="1"/>
               <w:shd w:fill="ffffff" w:val="clear"/>
               <w:spacing w:before="0" w:line="276" w:lineRule="auto"/>
@@ -1274,117 +1261,167 @@
                 <w:color w:val="000000"/>
                 <w:rtl w:val="0"/>
               </w:rPr>
-              <w:t xml:space="preserve">Web scraping</w:t>
-            </w:r>
-          </w:p>
-          <w:p>
-            <w:pPr>
-              <w:pageBreakBefore w:val="0"/>
+              <w:t xml:space="preserve">Testing</w:t>
+            </w:r>
+          </w:p>
+          <w:p>
+            <w:pPr>
               <w:widowControl w:val="1"/>
               <w:shd w:fill="ffffff" w:val="clear"/>
               <w:spacing w:before="0" w:line="276" w:lineRule="auto"/>
-              <w:ind w:left="0" w:right="0" w:firstLine="0"/>
-              <w:rPr>
-                <w:rFonts w:ascii="Lora" w:cs="Lora" w:eastAsia="Lora" w:hAnsi="Lora"/>
-                <w:color w:val="000000"/>
-              </w:rPr>
-            </w:pPr>
-            <w:r>
-              <w:rPr>
-                <w:rFonts w:ascii="Lora" w:cs="Lora" w:eastAsia="Lora" w:hAnsi="Lora"/>
-                <w:color w:val="000000"/>
-                <w:rtl w:val="0"/>
-              </w:rPr>
-              <w:t xml:space="preserve">Entry level Java</w:t>
-            </w:r>
-          </w:p>
-          <w:p>
-            <w:pPr>
-              <w:pageBreakBefore w:val="0"/>
+              <w:ind w:right="0"/>
+              <w:rPr>
+                <w:rFonts w:ascii="Lora" w:cs="Lora" w:eastAsia="Lora" w:hAnsi="Lora"/>
+                <w:color w:val="000000"/>
+              </w:rPr>
+            </w:pPr>
+            <w:r>
+              <w:rPr>
+                <w:rFonts w:ascii="Lora" w:cs="Lora" w:eastAsia="Lora" w:hAnsi="Lora"/>
+                <w:color w:val="000000"/>
+                <w:rtl w:val="0"/>
+              </w:rPr>
+              <w:t xml:space="preserve">Redis</w:t>
+            </w:r>
+          </w:p>
+          <w:p>
+            <w:pPr>
               <w:widowControl w:val="1"/>
               <w:shd w:fill="ffffff" w:val="clear"/>
               <w:spacing w:before="0" w:line="276" w:lineRule="auto"/>
-              <w:ind w:left="0" w:right="0" w:firstLine="0"/>
-              <w:rPr>
-                <w:rFonts w:ascii="Lora" w:cs="Lora" w:eastAsia="Lora" w:hAnsi="Lora"/>
-                <w:color w:val="000000"/>
-              </w:rPr>
-            </w:pPr>
-            <w:r>
-              <w:rPr>
-                <w:rFonts w:ascii="Lora" w:cs="Lora" w:eastAsia="Lora" w:hAnsi="Lora"/>
-                <w:color w:val="000000"/>
-                <w:rtl w:val="0"/>
-              </w:rPr>
-              <w:t xml:space="preserve">Good understanding of C + C#</w:t>
-            </w:r>
-          </w:p>
-          <w:p>
-            <w:pPr>
-              <w:pageBreakBefore w:val="0"/>
+              <w:ind w:right="0"/>
+              <w:rPr>
+                <w:rFonts w:ascii="Lora" w:cs="Lora" w:eastAsia="Lora" w:hAnsi="Lora"/>
+                <w:color w:val="000000"/>
+              </w:rPr>
+            </w:pPr>
+            <w:r>
+              <w:rPr>
+                <w:rFonts w:ascii="Lora" w:cs="Lora" w:eastAsia="Lora" w:hAnsi="Lora"/>
+                <w:color w:val="000000"/>
+                <w:rtl w:val="0"/>
+              </w:rPr>
+              <w:t xml:space="preserve">Docker</w:t>
+            </w:r>
+          </w:p>
+          <w:p>
+            <w:pPr>
               <w:widowControl w:val="1"/>
               <w:shd w:fill="ffffff" w:val="clear"/>
               <w:spacing w:before="0" w:line="276" w:lineRule="auto"/>
-              <w:ind w:left="0" w:right="0" w:firstLine="0"/>
-              <w:rPr>
-                <w:rFonts w:ascii="Lora" w:cs="Lora" w:eastAsia="Lora" w:hAnsi="Lora"/>
-                <w:color w:val="000000"/>
-              </w:rPr>
-            </w:pPr>
-            <w:r>
-              <w:rPr>
-                <w:rFonts w:ascii="Lora" w:cs="Lora" w:eastAsia="Lora" w:hAnsi="Lora"/>
-                <w:color w:val="000000"/>
-                <w:rtl w:val="0"/>
-              </w:rPr>
-              <w:t xml:space="preserve">Analytical and problem solving abilities</w:t>
-            </w:r>
-          </w:p>
-          <w:p>
-            <w:pPr>
-              <w:pageBreakBefore w:val="0"/>
+              <w:ind w:right="0"/>
+              <w:rPr>
+                <w:rFonts w:ascii="Lora" w:cs="Lora" w:eastAsia="Lora" w:hAnsi="Lora"/>
+                <w:color w:val="000000"/>
+              </w:rPr>
+            </w:pPr>
+            <w:r>
+              <w:rPr>
+                <w:rFonts w:ascii="Lora" w:cs="Lora" w:eastAsia="Lora" w:hAnsi="Lora"/>
+                <w:color w:val="000000"/>
+                <w:rtl w:val="0"/>
+              </w:rPr>
+              <w:t xml:space="preserve">Git</w:t>
+            </w:r>
+          </w:p>
+          <w:p>
+            <w:pPr>
               <w:widowControl w:val="1"/>
               <w:shd w:fill="ffffff" w:val="clear"/>
               <w:spacing w:before="0" w:line="276" w:lineRule="auto"/>
-              <w:ind w:left="0" w:right="0" w:firstLine="0"/>
-              <w:rPr>
-                <w:rFonts w:ascii="Lora" w:cs="Lora" w:eastAsia="Lora" w:hAnsi="Lora"/>
-                <w:color w:val="000000"/>
-              </w:rPr>
-            </w:pPr>
-            <w:r>
-              <w:rPr>
-                <w:rFonts w:ascii="Lora" w:cs="Lora" w:eastAsia="Lora" w:hAnsi="Lora"/>
-                <w:color w:val="000000"/>
-                <w:rtl w:val="0"/>
-              </w:rPr>
-              <w:t xml:space="preserve">Strong debugging skills</w:t>
-            </w:r>
-          </w:p>
-          <w:p>
-            <w:pPr>
-              <w:pageBreakBefore w:val="0"/>
+              <w:ind w:right="0"/>
+              <w:rPr>
+                <w:rFonts w:ascii="Lora" w:cs="Lora" w:eastAsia="Lora" w:hAnsi="Lora"/>
+                <w:color w:val="000000"/>
+              </w:rPr>
+            </w:pPr>
+            <w:r>
+              <w:rPr>
+                <w:rFonts w:ascii="Lora" w:cs="Lora" w:eastAsia="Lora" w:hAnsi="Lora"/>
+                <w:color w:val="000000"/>
+                <w:rtl w:val="0"/>
+              </w:rPr>
+              <w:t xml:space="preserve">Problem solving abilities</w:t>
+            </w:r>
+          </w:p>
+          <w:p>
+            <w:pPr>
               <w:widowControl w:val="1"/>
               <w:shd w:fill="ffffff" w:val="clear"/>
               <w:spacing w:before="0" w:line="276" w:lineRule="auto"/>
-              <w:ind w:left="0" w:right="0" w:firstLine="0"/>
-              <w:rPr>
-                <w:rFonts w:ascii="Lora" w:cs="Lora" w:eastAsia="Lora" w:hAnsi="Lora"/>
-                <w:color w:val="000000"/>
-              </w:rPr>
-            </w:pPr>
-            <w:r>
-              <w:rPr>
-                <w:rFonts w:ascii="Lora" w:cs="Lora" w:eastAsia="Lora" w:hAnsi="Lora"/>
-                <w:color w:val="000000"/>
-                <w:rtl w:val="0"/>
-              </w:rPr>
-              <w:t xml:space="preserve">SEO &amp; Performance optimization techniques</w:t>
-            </w:r>
-            <w:r>
-              <w:rPr>
-                <w:rtl w:val="0"/>
-              </w:rPr>
+              <w:ind w:right="0"/>
+              <w:rPr>
+                <w:rFonts w:ascii="Lora" w:cs="Lora" w:eastAsia="Lora" w:hAnsi="Lora"/>
+                <w:color w:val="000000"/>
+              </w:rPr>
+            </w:pPr>
+            <w:r>
+              <w:rPr>
+                <w:rFonts w:ascii="Lora" w:cs="Lora" w:eastAsia="Lora" w:hAnsi="Lora"/>
+                <w:color w:val="000000"/>
+                <w:rtl w:val="0"/>
+              </w:rPr>
+              <w:t xml:space="preserve">Strong debugging skills</w:t>
+            </w:r>
+          </w:p>
+          <w:p>
+            <w:pPr>
+              <w:widowControl w:val="1"/>
+              <w:shd w:fill="ffffff" w:val="clear"/>
+              <w:spacing w:before="0" w:line="276" w:lineRule="auto"/>
+              <w:ind w:right="0"/>
+              <w:rPr>
+                <w:rFonts w:ascii="Lora" w:cs="Lora" w:eastAsia="Lora" w:hAnsi="Lora"/>
+                <w:color w:val="000000"/>
+              </w:rPr>
+            </w:pPr>
+            <w:r>
+              <w:rPr>
+                <w:rFonts w:ascii="Lora" w:cs="Lora" w:eastAsia="Lora" w:hAnsi="Lora"/>
+                <w:color w:val="000000"/>
+                <w:rtl w:val="0"/>
+              </w:rPr>
+              <w:t xml:space="preserve">Performance optimization</w:t>
+            </w:r>
+          </w:p>
+          <w:p>
+            <w:pPr>
+              <w:widowControl w:val="1"/>
+              <w:shd w:fill="ffffff" w:val="clear"/>
+              <w:spacing w:before="0" w:line="276" w:lineRule="auto"/>
+              <w:ind w:right="0"/>
+              <w:rPr>
+                <w:rFonts w:ascii="Lora" w:cs="Lora" w:eastAsia="Lora" w:hAnsi="Lora"/>
+                <w:color w:val="000000"/>
+              </w:rPr>
+            </w:pPr>
+            <w:r>
+              <w:rPr>
+                <w:rFonts w:ascii="Lora" w:cs="Lora" w:eastAsia="Lora" w:hAnsi="Lora"/>
+                <w:color w:val="000000"/>
+                <w:rtl w:val="0"/>
+              </w:rPr>
+              <w:t xml:space="preserve">Straight communication</w:t>
+            </w:r>
+          </w:p>
+          <w:p>
+            <w:pPr>
+              <w:widowControl w:val="1"/>
+              <w:shd w:fill="ffffff" w:val="clear"/>
+              <w:spacing w:before="0" w:line="276" w:lineRule="auto"/>
+              <w:ind w:right="0"/>
+              <w:rPr>
+                <w:rFonts w:ascii="Lora" w:cs="Lora" w:eastAsia="Lora" w:hAnsi="Lora"/>
+                <w:color w:val="000000"/>
+              </w:rPr>
+            </w:pPr>
+            <w:r>
+              <w:rPr>
+                <w:rFonts w:ascii="Lora" w:cs="Lora" w:eastAsia="Lora" w:hAnsi="Lora"/>
+                <w:color w:val="000000"/>
+                <w:rtl w:val="0"/>
+              </w:rPr>
+              <w:t xml:space="preserve">Eager to collaborate</w:t>
             </w:r>
           </w:p>
           <w:p>

</xml_diff>

<commit_message>
Fixed typos and additions
</commit_message>
<xml_diff>
--- a/public/thergiakis-eftichios_cv_EN.docx
+++ b/public/thergiakis-eftichios_cv_EN.docx
@@ -453,7 +453,7 @@
                 <w:szCs w:val="20"/>
                 <w:rtl w:val="0"/>
               </w:rPr>
-              <w:t xml:space="preserve">April 2021 - February 2022</w:t>
+              <w:t xml:space="preserve">April 2021 - March 2022</w:t>
             </w:r>
           </w:p>
           <w:p>
@@ -616,33 +616,17 @@
           <w:p>
             <w:pPr>
               <w:pageBreakBefore w:val="0"/>
-              <w:spacing w:before="0" w:line="240" w:lineRule="auto"/>
-              <w:ind w:left="0" w:firstLine="0"/>
-              <w:rPr>
-                <w:color w:val="434343"/>
-                <w:sz w:val="22"/>
-                <w:szCs w:val="22"/>
-              </w:rPr>
-            </w:pPr>
-            <w:r>
-              <w:rPr>
-                <w:rtl w:val="0"/>
-              </w:rPr>
-            </w:r>
-          </w:p>
-          <w:p>
-            <w:pPr>
-              <w:pageBreakBefore w:val="0"/>
               <w:numPr>
                 <w:ilvl w:val="0"/>
                 <w:numId w:val="1"/>
               </w:numPr>
-              <w:spacing w:after="0" w:afterAutospacing="0" w:before="0" w:line="240" w:lineRule="auto"/>
+              <w:spacing w:before="0" w:line="240" w:lineRule="auto"/>
               <w:ind w:left="720" w:hanging="360"/>
               <w:rPr>
                 <w:color w:val="434343"/>
                 <w:sz w:val="22"/>
                 <w:szCs w:val="22"/>
+                <w:u w:val="none"/>
               </w:rPr>
             </w:pPr>
             <w:r>
@@ -652,21 +636,90 @@
                 <w:szCs w:val="22"/>
                 <w:rtl w:val="0"/>
               </w:rPr>
-              <w:t xml:space="preserve">Udemy certificates:</w:t>
-            </w:r>
-            <w:r>
-              <w:rPr>
-                <w:rtl w:val="0"/>
-              </w:rPr>
-            </w:r>
-          </w:p>
-          <w:p>
-            <w:pPr>
-              <w:pStyle w:val="Heading2"/>
+              <w:t xml:space="preserve">Coursera certificates:</w:t>
+            </w:r>
+          </w:p>
+          <w:p>
+            <w:pPr>
+              <w:pageBreakBefore w:val="0"/>
+              <w:numPr>
+                <w:ilvl w:val="0"/>
+                <w:numId w:val="4"/>
+              </w:numPr>
+              <w:spacing w:before="0" w:line="240" w:lineRule="auto"/>
+              <w:ind w:left="1440" w:hanging="360"/>
+              <w:rPr>
+                <w:b w:val="1"/>
+                <w:color w:val="434343"/>
+                <w:sz w:val="20"/>
+                <w:szCs w:val="20"/>
+              </w:rPr>
+            </w:pPr>
+            <w:r>
+              <w:rPr>
+                <w:b w:val="1"/>
+                <w:color w:val="434343"/>
+                <w:sz w:val="20"/>
+                <w:szCs w:val="20"/>
+                <w:rtl w:val="0"/>
+              </w:rPr>
+              <w:t xml:space="preserve">Software Design and Architecture</w:t>
+            </w:r>
+          </w:p>
+          <w:p>
+            <w:pPr>
+              <w:pageBreakBefore w:val="0"/>
+              <w:spacing w:before="0" w:line="240" w:lineRule="auto"/>
+              <w:ind w:left="720" w:firstLine="0"/>
+              <w:rPr>
+                <w:color w:val="434343"/>
+                <w:sz w:val="22"/>
+                <w:szCs w:val="22"/>
+              </w:rPr>
+            </w:pPr>
+            <w:r>
+              <w:rPr>
+                <w:rtl w:val="0"/>
+              </w:rPr>
+            </w:r>
+          </w:p>
+          <w:p>
+            <w:pPr>
               <w:pageBreakBefore w:val="0"/>
               <w:numPr>
                 <w:ilvl w:val="0"/>
                 <w:numId w:val="2"/>
+              </w:numPr>
+              <w:spacing w:after="0" w:afterAutospacing="0" w:before="0" w:line="240" w:lineRule="auto"/>
+              <w:ind w:left="720" w:hanging="360"/>
+              <w:rPr>
+                <w:color w:val="434343"/>
+                <w:sz w:val="22"/>
+                <w:szCs w:val="22"/>
+              </w:rPr>
+            </w:pPr>
+            <w:r>
+              <w:rPr>
+                <w:color w:val="434343"/>
+                <w:sz w:val="22"/>
+                <w:szCs w:val="22"/>
+                <w:rtl w:val="0"/>
+              </w:rPr>
+              <w:t xml:space="preserve">Udemy certificates:</w:t>
+            </w:r>
+            <w:r>
+              <w:rPr>
+                <w:rtl w:val="0"/>
+              </w:rPr>
+            </w:r>
+          </w:p>
+          <w:p>
+            <w:pPr>
+              <w:pStyle w:val="Heading2"/>
+              <w:pageBreakBefore w:val="0"/>
+              <w:numPr>
+                <w:ilvl w:val="0"/>
+                <w:numId w:val="3"/>
               </w:numPr>
               <w:pBdr>
                 <w:top w:space="0" w:sz="0" w:val="nil"/>
@@ -707,7 +760,7 @@
               <w:pageBreakBefore w:val="0"/>
               <w:numPr>
                 <w:ilvl w:val="0"/>
-                <w:numId w:val="2"/>
+                <w:numId w:val="3"/>
               </w:numPr>
               <w:spacing w:after="0" w:afterAutospacing="0" w:before="0" w:beforeAutospacing="0" w:line="276" w:lineRule="auto"/>
               <w:ind w:left="1440" w:hanging="360"/>
@@ -736,7 +789,7 @@
               <w:pageBreakBefore w:val="0"/>
               <w:numPr>
                 <w:ilvl w:val="0"/>
-                <w:numId w:val="2"/>
+                <w:numId w:val="3"/>
               </w:numPr>
               <w:spacing w:after="0" w:afterAutospacing="0" w:before="0" w:beforeAutospacing="0" w:line="276" w:lineRule="auto"/>
               <w:ind w:left="1440" w:hanging="360"/>
@@ -770,7 +823,7 @@
               <w:pageBreakBefore w:val="0"/>
               <w:numPr>
                 <w:ilvl w:val="0"/>
-                <w:numId w:val="2"/>
+                <w:numId w:val="3"/>
               </w:numPr>
               <w:spacing w:after="0" w:afterAutospacing="0" w:before="0" w:beforeAutospacing="0" w:line="276" w:lineRule="auto"/>
               <w:ind w:left="1440" w:hanging="360"/>
@@ -798,7 +851,7 @@
               <w:pageBreakBefore w:val="0"/>
               <w:numPr>
                 <w:ilvl w:val="0"/>
-                <w:numId w:val="2"/>
+                <w:numId w:val="3"/>
               </w:numPr>
               <w:spacing w:after="0" w:afterAutospacing="0" w:before="0" w:beforeAutospacing="0" w:line="276" w:lineRule="auto"/>
               <w:ind w:left="1440" w:hanging="360"/>
@@ -826,7 +879,7 @@
               <w:pageBreakBefore w:val="0"/>
               <w:numPr>
                 <w:ilvl w:val="0"/>
-                <w:numId w:val="2"/>
+                <w:numId w:val="3"/>
               </w:numPr>
               <w:spacing w:after="0" w:afterAutospacing="0" w:before="0" w:beforeAutospacing="0" w:line="276" w:lineRule="auto"/>
               <w:ind w:left="1440" w:hanging="360"/>
@@ -854,7 +907,7 @@
               <w:pageBreakBefore w:val="0"/>
               <w:numPr>
                 <w:ilvl w:val="0"/>
-                <w:numId w:val="2"/>
+                <w:numId w:val="3"/>
               </w:numPr>
               <w:spacing w:after="0" w:afterAutospacing="0" w:before="0" w:beforeAutospacing="0" w:line="276" w:lineRule="auto"/>
               <w:ind w:left="1440" w:hanging="360"/>
@@ -882,7 +935,7 @@
               <w:pageBreakBefore w:val="0"/>
               <w:numPr>
                 <w:ilvl w:val="0"/>
-                <w:numId w:val="2"/>
+                <w:numId w:val="3"/>
               </w:numPr>
               <w:spacing w:after="0" w:afterAutospacing="0" w:before="0" w:beforeAutospacing="0" w:line="276" w:lineRule="auto"/>
               <w:ind w:left="1440" w:hanging="360"/>
@@ -911,7 +964,7 @@
               <w:pageBreakBefore w:val="0"/>
               <w:numPr>
                 <w:ilvl w:val="0"/>
-                <w:numId w:val="2"/>
+                <w:numId w:val="3"/>
               </w:numPr>
               <w:spacing w:after="0" w:afterAutospacing="0" w:before="0" w:beforeAutospacing="0" w:line="276" w:lineRule="auto"/>
               <w:ind w:left="1440" w:hanging="360"/>
@@ -940,7 +993,7 @@
               <w:pageBreakBefore w:val="0"/>
               <w:numPr>
                 <w:ilvl w:val="0"/>
-                <w:numId w:val="2"/>
+                <w:numId w:val="3"/>
               </w:numPr>
               <w:spacing w:before="0" w:beforeAutospacing="0" w:line="276" w:lineRule="auto"/>
               <w:ind w:left="1440" w:hanging="360"/>
@@ -1799,6 +1852,226 @@
     <w:lvl w:ilvl="0">
       <w:start w:val="1"/>
       <w:numFmt w:val="bullet"/>
+      <w:lvlText w:val="-"/>
+      <w:lvlJc w:val="left"/>
+      <w:pPr>
+        <w:ind w:left="720" w:hanging="360"/>
+      </w:pPr>
+      <w:rPr>
+        <w:u w:val="none"/>
+      </w:rPr>
+    </w:lvl>
+    <w:lvl w:ilvl="1">
+      <w:start w:val="1"/>
+      <w:numFmt w:val="bullet"/>
+      <w:lvlText w:val="-"/>
+      <w:lvlJc w:val="left"/>
+      <w:pPr>
+        <w:ind w:left="1440" w:hanging="360"/>
+      </w:pPr>
+      <w:rPr>
+        <w:u w:val="none"/>
+      </w:rPr>
+    </w:lvl>
+    <w:lvl w:ilvl="2">
+      <w:start w:val="1"/>
+      <w:numFmt w:val="bullet"/>
+      <w:lvlText w:val="-"/>
+      <w:lvlJc w:val="left"/>
+      <w:pPr>
+        <w:ind w:left="2160" w:hanging="360"/>
+      </w:pPr>
+      <w:rPr>
+        <w:u w:val="none"/>
+      </w:rPr>
+    </w:lvl>
+    <w:lvl w:ilvl="3">
+      <w:start w:val="1"/>
+      <w:numFmt w:val="bullet"/>
+      <w:lvlText w:val="-"/>
+      <w:lvlJc w:val="left"/>
+      <w:pPr>
+        <w:ind w:left="2880" w:hanging="360"/>
+      </w:pPr>
+      <w:rPr>
+        <w:u w:val="none"/>
+      </w:rPr>
+    </w:lvl>
+    <w:lvl w:ilvl="4">
+      <w:start w:val="1"/>
+      <w:numFmt w:val="bullet"/>
+      <w:lvlText w:val="-"/>
+      <w:lvlJc w:val="left"/>
+      <w:pPr>
+        <w:ind w:left="3600" w:hanging="360"/>
+      </w:pPr>
+      <w:rPr>
+        <w:u w:val="none"/>
+      </w:rPr>
+    </w:lvl>
+    <w:lvl w:ilvl="5">
+      <w:start w:val="1"/>
+      <w:numFmt w:val="bullet"/>
+      <w:lvlText w:val="-"/>
+      <w:lvlJc w:val="left"/>
+      <w:pPr>
+        <w:ind w:left="4320" w:hanging="360"/>
+      </w:pPr>
+      <w:rPr>
+        <w:u w:val="none"/>
+      </w:rPr>
+    </w:lvl>
+    <w:lvl w:ilvl="6">
+      <w:start w:val="1"/>
+      <w:numFmt w:val="bullet"/>
+      <w:lvlText w:val="-"/>
+      <w:lvlJc w:val="left"/>
+      <w:pPr>
+        <w:ind w:left="5040" w:hanging="360"/>
+      </w:pPr>
+      <w:rPr>
+        <w:u w:val="none"/>
+      </w:rPr>
+    </w:lvl>
+    <w:lvl w:ilvl="7">
+      <w:start w:val="1"/>
+      <w:numFmt w:val="bullet"/>
+      <w:lvlText w:val="-"/>
+      <w:lvlJc w:val="left"/>
+      <w:pPr>
+        <w:ind w:left="5760" w:hanging="360"/>
+      </w:pPr>
+      <w:rPr>
+        <w:u w:val="none"/>
+      </w:rPr>
+    </w:lvl>
+    <w:lvl w:ilvl="8">
+      <w:start w:val="1"/>
+      <w:numFmt w:val="bullet"/>
+      <w:lvlText w:val="-"/>
+      <w:lvlJc w:val="left"/>
+      <w:pPr>
+        <w:ind w:left="6480" w:hanging="360"/>
+      </w:pPr>
+      <w:rPr>
+        <w:u w:val="none"/>
+      </w:rPr>
+    </w:lvl>
+  </w:abstractNum>
+  <w:abstractNum w:abstractNumId="3">
+    <w:lvl w:ilvl="0">
+      <w:start w:val="1"/>
+      <w:numFmt w:val="bullet"/>
+      <w:lvlText w:val="●"/>
+      <w:lvlJc w:val="left"/>
+      <w:pPr>
+        <w:ind w:left="1440" w:hanging="360"/>
+      </w:pPr>
+      <w:rPr>
+        <w:u w:val="none"/>
+      </w:rPr>
+    </w:lvl>
+    <w:lvl w:ilvl="1">
+      <w:start w:val="1"/>
+      <w:numFmt w:val="bullet"/>
+      <w:lvlText w:val="○"/>
+      <w:lvlJc w:val="left"/>
+      <w:pPr>
+        <w:ind w:left="2160" w:hanging="360"/>
+      </w:pPr>
+      <w:rPr>
+        <w:u w:val="none"/>
+      </w:rPr>
+    </w:lvl>
+    <w:lvl w:ilvl="2">
+      <w:start w:val="1"/>
+      <w:numFmt w:val="bullet"/>
+      <w:lvlText w:val="■"/>
+      <w:lvlJc w:val="left"/>
+      <w:pPr>
+        <w:ind w:left="2880" w:hanging="360"/>
+      </w:pPr>
+      <w:rPr>
+        <w:u w:val="none"/>
+      </w:rPr>
+    </w:lvl>
+    <w:lvl w:ilvl="3">
+      <w:start w:val="1"/>
+      <w:numFmt w:val="bullet"/>
+      <w:lvlText w:val="●"/>
+      <w:lvlJc w:val="left"/>
+      <w:pPr>
+        <w:ind w:left="3600" w:hanging="360"/>
+      </w:pPr>
+      <w:rPr>
+        <w:u w:val="none"/>
+      </w:rPr>
+    </w:lvl>
+    <w:lvl w:ilvl="4">
+      <w:start w:val="1"/>
+      <w:numFmt w:val="bullet"/>
+      <w:lvlText w:val="○"/>
+      <w:lvlJc w:val="left"/>
+      <w:pPr>
+        <w:ind w:left="4320" w:hanging="360"/>
+      </w:pPr>
+      <w:rPr>
+        <w:u w:val="none"/>
+      </w:rPr>
+    </w:lvl>
+    <w:lvl w:ilvl="5">
+      <w:start w:val="1"/>
+      <w:numFmt w:val="bullet"/>
+      <w:lvlText w:val="■"/>
+      <w:lvlJc w:val="left"/>
+      <w:pPr>
+        <w:ind w:left="5040" w:hanging="360"/>
+      </w:pPr>
+      <w:rPr>
+        <w:u w:val="none"/>
+      </w:rPr>
+    </w:lvl>
+    <w:lvl w:ilvl="6">
+      <w:start w:val="1"/>
+      <w:numFmt w:val="bullet"/>
+      <w:lvlText w:val="●"/>
+      <w:lvlJc w:val="left"/>
+      <w:pPr>
+        <w:ind w:left="5760" w:hanging="360"/>
+      </w:pPr>
+      <w:rPr>
+        <w:u w:val="none"/>
+      </w:rPr>
+    </w:lvl>
+    <w:lvl w:ilvl="7">
+      <w:start w:val="1"/>
+      <w:numFmt w:val="bullet"/>
+      <w:lvlText w:val="○"/>
+      <w:lvlJc w:val="left"/>
+      <w:pPr>
+        <w:ind w:left="6480" w:hanging="360"/>
+      </w:pPr>
+      <w:rPr>
+        <w:u w:val="none"/>
+      </w:rPr>
+    </w:lvl>
+    <w:lvl w:ilvl="8">
+      <w:start w:val="1"/>
+      <w:numFmt w:val="bullet"/>
+      <w:lvlText w:val="■"/>
+      <w:lvlJc w:val="left"/>
+      <w:pPr>
+        <w:ind w:left="7200" w:hanging="360"/>
+      </w:pPr>
+      <w:rPr>
+        <w:u w:val="none"/>
+      </w:rPr>
+    </w:lvl>
+  </w:abstractNum>
+  <w:abstractNum w:abstractNumId="4">
+    <w:lvl w:ilvl="0">
+      <w:start w:val="1"/>
+      <w:numFmt w:val="bullet"/>
       <w:lvlText w:val="●"/>
       <w:lvlJc w:val="left"/>
       <w:pPr>
@@ -1910,6 +2183,12 @@
   </w:num>
   <w:num w:numId="2">
     <w:abstractNumId w:val="2"/>
+  </w:num>
+  <w:num w:numId="3">
+    <w:abstractNumId w:val="3"/>
+  </w:num>
+  <w:num w:numId="4">
+    <w:abstractNumId w:val="4"/>
   </w:num>
 </w:numbering>
 </file>

</xml_diff>

<commit_message>
Update portfolio Sun 20 Jul 2025
</commit_message>
<xml_diff>
--- a/public/thergiakis-eftichios_cv_EN.docx
+++ b/public/thergiakis-eftichios_cv_EN.docx
@@ -427,7 +427,7 @@
               <w:rPr>
                 <w:rFonts w:ascii="Roboto" w:cs="Roboto" w:eastAsia="Roboto" w:hAnsi="Roboto"/>
                 <w:b w:val="1"/>
-                <w:color w:val="212529"/>
+                <w:color w:val="000000"/>
                 <w:sz w:val="24"/>
                 <w:szCs w:val="24"/>
                 <w:highlight w:val="white"/>
@@ -437,13 +437,13 @@
               <w:rPr>
                 <w:rFonts w:ascii="Roboto" w:cs="Roboto" w:eastAsia="Roboto" w:hAnsi="Roboto"/>
                 <w:b w:val="1"/>
-                <w:color w:val="212529"/>
+                <w:color w:val="000000"/>
                 <w:sz w:val="24"/>
                 <w:szCs w:val="24"/>
                 <w:highlight w:val="white"/>
                 <w:rtl w:val="0"/>
               </w:rPr>
-              <w:t xml:space="preserve">Squaredev</w:t>
+              <w:t xml:space="preserve">Margera</w:t>
             </w:r>
           </w:p>
           <w:p>
@@ -455,7 +455,7 @@
                 <w:szCs w:val="20"/>
               </w:rPr>
             </w:pPr>
-            <w:bookmarkStart w:colFirst="0" w:colLast="0" w:name="_ep96u48ikhid" w:id="3"/>
+            <w:bookmarkStart w:colFirst="0" w:colLast="0" w:name="_sj9r89wkkni2" w:id="3"/>
             <w:bookmarkEnd w:id="3"/>
             <w:r>
               <w:rPr>
@@ -464,7 +464,101 @@
                 <w:szCs w:val="20"/>
                 <w:rtl w:val="0"/>
               </w:rPr>
-              <w:t xml:space="preserve">March 2022 - Today</w:t>
+              <w:t xml:space="preserve">January 2025 - Today</w:t>
+            </w:r>
+          </w:p>
+          <w:p>
+            <w:pPr>
+              <w:spacing w:before="0" w:line="240" w:lineRule="auto"/>
+              <w:rPr>
+                <w:rFonts w:ascii="Roboto" w:cs="Roboto" w:eastAsia="Roboto" w:hAnsi="Roboto"/>
+                <w:color w:val="2f2f2f"/>
+                <w:sz w:val="21"/>
+                <w:szCs w:val="21"/>
+              </w:rPr>
+            </w:pPr>
+            <w:r>
+              <w:rPr>
+                <w:rFonts w:ascii="Roboto" w:cs="Roboto" w:eastAsia="Roboto" w:hAnsi="Roboto"/>
+                <w:color w:val="2f2f2f"/>
+                <w:sz w:val="21"/>
+                <w:szCs w:val="21"/>
+                <w:rtl w:val="0"/>
+              </w:rPr>
+              <w:t xml:space="preserve">Developed a comprehensive AI-powered trend monitoring platform integrating LLMs, custom metrics, and data insights using technologies such as React, Django, SQL, and BigQuery. Involved in data warehousing and reporting processes, while maintaining large-scale ETL pipelines written in SQL. Designed and optimized complex queries and stored procedures for large-scale data extraction, analysis, and management.</w:t>
+            </w:r>
+          </w:p>
+          <w:p>
+            <w:pPr>
+              <w:spacing w:before="0" w:line="240" w:lineRule="auto"/>
+              <w:rPr>
+                <w:rFonts w:ascii="Roboto" w:cs="Roboto" w:eastAsia="Roboto" w:hAnsi="Roboto"/>
+                <w:color w:val="2f2f2f"/>
+                <w:sz w:val="21"/>
+                <w:szCs w:val="21"/>
+              </w:rPr>
+            </w:pPr>
+            <w:r>
+              <w:rPr>
+                <w:rtl w:val="0"/>
+              </w:rPr>
+            </w:r>
+          </w:p>
+          <w:p>
+            <w:pPr>
+              <w:spacing w:before="0" w:line="240" w:lineRule="auto"/>
+              <w:rPr/>
+            </w:pPr>
+            <w:r>
+              <w:rPr>
+                <w:rtl w:val="0"/>
+              </w:rPr>
+            </w:r>
+          </w:p>
+          <w:p>
+            <w:pPr>
+              <w:spacing w:before="0" w:line="240" w:lineRule="auto"/>
+              <w:rPr>
+                <w:rFonts w:ascii="Roboto" w:cs="Roboto" w:eastAsia="Roboto" w:hAnsi="Roboto"/>
+                <w:b w:val="1"/>
+                <w:color w:val="000000"/>
+                <w:sz w:val="24"/>
+                <w:szCs w:val="24"/>
+                <w:highlight w:val="white"/>
+              </w:rPr>
+            </w:pPr>
+            <w:r>
+              <w:rPr>
+                <w:rFonts w:ascii="Roboto" w:cs="Roboto" w:eastAsia="Roboto" w:hAnsi="Roboto"/>
+                <w:b w:val="1"/>
+                <w:color w:val="000000"/>
+                <w:sz w:val="24"/>
+                <w:szCs w:val="24"/>
+                <w:highlight w:val="white"/>
+                <w:rtl w:val="0"/>
+              </w:rPr>
+              <w:t xml:space="preserve">Squaredev</w:t>
+            </w:r>
+          </w:p>
+          <w:p>
+            <w:pPr>
+              <w:pStyle w:val="Heading3"/>
+              <w:rPr>
+                <w:color w:val="000000"/>
+                <w:sz w:val="20"/>
+                <w:szCs w:val="20"/>
+              </w:rPr>
+            </w:pPr>
+            <w:bookmarkStart w:colFirst="0" w:colLast="0" w:name="_ep96u48ikhid" w:id="4"/>
+            <w:bookmarkEnd w:id="4"/>
+            <w:r>
+              <w:rPr>
+                <w:color w:val="000000"/>
+                <w:sz w:val="20"/>
+                <w:szCs w:val="20"/>
+                <w:rtl w:val="0"/>
+              </w:rPr>
+              <w:t xml:space="preserve">March 2022 - January 2025</w:t>
             </w:r>
           </w:p>
           <w:p>
@@ -480,12 +574,81 @@
             <w:r>
               <w:rPr>
                 <w:rFonts w:ascii="Roboto" w:cs="Roboto" w:eastAsia="Roboto" w:hAnsi="Roboto"/>
-                <w:color w:val="212529"/>
+                <w:color w:val="2f2f2f"/>
+                <w:sz w:val="21"/>
+                <w:szCs w:val="21"/>
+                <w:rtl w:val="0"/>
+              </w:rPr>
+              <w:t xml:space="preserve">Worked as an external consultant at Intrasoft on BOIP, a rights registration platform for EU organizations, focusing primarily on frontend development. Played a key role in the full lifecycle of “Anty,” a recommendation system and flagship product at Squaredev. Contributed to the EU-funded Sunrise project on resource demand prediction for sectors like water and healthcare, covering everything from library development to deployments and Kubernetes. Also led development of an LLM penetration testing platform with AIandMe, involving technologies such as multithreading, websockets, relational databases, Azure deployments, and frontend work in Next.js.</w:t>
+            </w:r>
+            <w:r>
+              <w:rPr>
+                <w:rtl w:val="0"/>
+              </w:rPr>
+            </w:r>
+          </w:p>
+          <w:p>
+            <w:pPr>
+              <w:rPr>
+                <w:rFonts w:ascii="Roboto" w:cs="Roboto" w:eastAsia="Roboto" w:hAnsi="Roboto"/>
+                <w:b w:val="1"/>
+                <w:color w:val="000000"/>
+                <w:sz w:val="24"/>
+                <w:szCs w:val="24"/>
+                <w:highlight w:val="white"/>
+              </w:rPr>
+            </w:pPr>
+            <w:r>
+              <w:rPr>
+                <w:rtl w:val="0"/>
+              </w:rPr>
+            </w:r>
+          </w:p>
+          <w:p>
+            <w:pPr>
+              <w:rPr>
+                <w:i w:val="1"/>
+                <w:sz w:val="24"/>
+                <w:szCs w:val="24"/>
+              </w:rPr>
+            </w:pPr>
+            <w:r>
+              <w:rPr>
+                <w:rFonts w:ascii="Roboto" w:cs="Roboto" w:eastAsia="Roboto" w:hAnsi="Roboto"/>
+                <w:b w:val="1"/>
+                <w:color w:val="000000"/>
+                <w:sz w:val="24"/>
+                <w:szCs w:val="24"/>
+                <w:highlight w:val="white"/>
+                <w:rtl w:val="0"/>
+              </w:rPr>
+              <w:t xml:space="preserve">Resitech LTD</w:t>
+            </w:r>
+            <w:r>
+              <w:rPr>
+                <w:rtl w:val="0"/>
+              </w:rPr>
+            </w:r>
+          </w:p>
+          <w:p>
+            <w:pPr>
+              <w:pStyle w:val="Heading3"/>
+              <w:rPr>
+                <w:color w:val="000000"/>
                 <w:sz w:val="20"/>
                 <w:szCs w:val="20"/>
-                <w:rtl w:val="0"/>
-              </w:rPr>
-              <w:t xml:space="preserve">Involved in the development of EU organization BOIP platform for rights registration of other organizations as an external consultant in Intrasoft and an important contributor in the frontend part of the project. Also possessed a key role in all phases from the development to the release and maintenance of the recommendation system Anty, one of the main products of Squaredev. Additionally involved in the Sunrise EU project for resource demand prediction in various public sectors such as water and health care. Explored everything from library development to deployments, k8s, releases of the final tool etc.</w:t>
+              </w:rPr>
+            </w:pPr>
+            <w:bookmarkStart w:colFirst="0" w:colLast="0" w:name="_n64fgzu3lwuy" w:id="5"/>
+            <w:bookmarkEnd w:id="5"/>
+            <w:r>
+              <w:rPr>
+                <w:color w:val="000000"/>
+                <w:sz w:val="20"/>
+                <w:szCs w:val="20"/>
+                <w:rtl w:val="0"/>
+              </w:rPr>
+              <w:t xml:space="preserve">April 2021 - March 2022</w:t>
             </w:r>
           </w:p>
           <w:p>
@@ -501,98 +664,12 @@
             <w:r>
               <w:rPr>
                 <w:rFonts w:ascii="Roboto" w:cs="Roboto" w:eastAsia="Roboto" w:hAnsi="Roboto"/>
-                <w:color w:val="212529"/>
-                <w:sz w:val="20"/>
-                <w:szCs w:val="20"/>
-                <w:rtl w:val="0"/>
-              </w:rPr>
-              <w:t xml:space="preserve">Lastly developed an LLM penetration testing platform in cooperation with AIandMe which includes various technologies such as multithreading, web-sockets, relational databases and Azure various deployments as well as several contributions to the FE using Next.js.</w:t>
-            </w:r>
-          </w:p>
-          <w:p>
-            <w:pPr>
-              <w:rPr>
-                <w:rFonts w:ascii="Roboto" w:cs="Roboto" w:eastAsia="Roboto" w:hAnsi="Roboto"/>
-                <w:b w:val="1"/>
-                <w:color w:val="000000"/>
-                <w:sz w:val="24"/>
-                <w:szCs w:val="24"/>
-                <w:highlight w:val="white"/>
-              </w:rPr>
-            </w:pPr>
-            <w:r>
-              <w:rPr>
-                <w:rtl w:val="0"/>
-              </w:rPr>
-            </w:r>
-          </w:p>
-          <w:p>
-            <w:pPr>
-              <w:rPr>
-                <w:i w:val="1"/>
-                <w:sz w:val="24"/>
-                <w:szCs w:val="24"/>
-              </w:rPr>
-            </w:pPr>
-            <w:r>
-              <w:rPr>
-                <w:rFonts w:ascii="Roboto" w:cs="Roboto" w:eastAsia="Roboto" w:hAnsi="Roboto"/>
-                <w:b w:val="1"/>
-                <w:color w:val="000000"/>
-                <w:sz w:val="24"/>
-                <w:szCs w:val="24"/>
-                <w:highlight w:val="white"/>
-                <w:rtl w:val="0"/>
-              </w:rPr>
-              <w:t xml:space="preserve">Resitech LTD</w:t>
-            </w:r>
-            <w:r>
-              <w:rPr>
-                <w:rtl w:val="0"/>
-              </w:rPr>
-            </w:r>
-          </w:p>
-          <w:p>
-            <w:pPr>
-              <w:pStyle w:val="Heading3"/>
-              <w:rPr>
-                <w:color w:val="000000"/>
-                <w:sz w:val="20"/>
-                <w:szCs w:val="20"/>
-              </w:rPr>
-            </w:pPr>
-            <w:bookmarkStart w:colFirst="0" w:colLast="0" w:name="_n64fgzu3lwuy" w:id="4"/>
-            <w:bookmarkEnd w:id="4"/>
-            <w:r>
-              <w:rPr>
-                <w:color w:val="000000"/>
-                <w:sz w:val="20"/>
-                <w:szCs w:val="20"/>
-                <w:rtl w:val="0"/>
-              </w:rPr>
-              <w:t xml:space="preserve">April 2021 - March 2022</w:t>
-            </w:r>
-          </w:p>
-          <w:p>
-            <w:pPr>
-              <w:spacing w:before="0" w:line="240" w:lineRule="auto"/>
-              <w:rPr>
-                <w:rFonts w:ascii="Roboto" w:cs="Roboto" w:eastAsia="Roboto" w:hAnsi="Roboto"/>
-                <w:color w:val="212529"/>
-                <w:sz w:val="20"/>
-                <w:szCs w:val="20"/>
-              </w:rPr>
-            </w:pPr>
-            <w:r>
-              <w:rPr>
-                <w:rFonts w:ascii="Roboto" w:cs="Roboto" w:eastAsia="Roboto" w:hAnsi="Roboto"/>
-                <w:color w:val="212529"/>
-                <w:sz w:val="20"/>
-                <w:szCs w:val="20"/>
-                <w:highlight w:val="white"/>
-                <w:rtl w:val="0"/>
-              </w:rPr>
-              <w:t xml:space="preserve">Involved in the development of Resitech platform for presenting NLP and real estate analytics data with technologies like React.js, Node.js, and Mongo DB as well as collecting data from Real Estate pages (web scraping).</w:t>
+                <w:color w:val="2f2f2f"/>
+                <w:sz w:val="21"/>
+                <w:szCs w:val="21"/>
+                <w:rtl w:val="0"/>
+              </w:rPr>
+              <w:t xml:space="preserve">Involved in the development of Resitech platform for presenting NLP and real estate analytics data with technologies like React.js, Node.js, and Mongo DB as well as collecting data from Real Estate pages (web scraping). Additionally developed a small powerful interactive gadget used to collect client feedback as well as problem reporting integrated in various platforms like e-shops.</w:t>
             </w:r>
             <w:r>
               <w:rPr>
@@ -617,8 +694,33 @@
                 <w:szCs w:val="24"/>
               </w:rPr>
             </w:pPr>
-            <w:bookmarkStart w:colFirst="0" w:colLast="0" w:name="_yk8luflkpwij" w:id="5"/>
-            <w:bookmarkEnd w:id="5"/>
+            <w:bookmarkStart w:colFirst="0" w:colLast="0" w:name="_r1ni2lzexkf" w:id="6"/>
+            <w:bookmarkEnd w:id="6"/>
+            <w:r>
+              <w:rPr>
+                <w:rtl w:val="0"/>
+              </w:rPr>
+            </w:r>
+          </w:p>
+          <w:p>
+            <w:pPr>
+              <w:pStyle w:val="Heading1"/>
+              <w:pageBreakBefore w:val="0"/>
+              <w:pBdr>
+                <w:top w:space="0" w:sz="0" w:val="nil"/>
+                <w:left w:space="0" w:sz="0" w:val="nil"/>
+                <w:bottom w:space="0" w:sz="0" w:val="nil"/>
+                <w:right w:space="0" w:sz="0" w:val="nil"/>
+                <w:between w:space="0" w:sz="0" w:val="nil"/>
+              </w:pBdr>
+              <w:shd w:fill="auto" w:val="clear"/>
+              <w:rPr>
+                <w:sz w:val="24"/>
+                <w:szCs w:val="24"/>
+              </w:rPr>
+            </w:pPr>
+            <w:bookmarkStart w:colFirst="0" w:colLast="0" w:name="_yk8luflkpwij" w:id="7"/>
+            <w:bookmarkEnd w:id="7"/>
             <w:r>
               <w:rPr>
                 <w:sz w:val="24"/>
@@ -668,17 +770,69 @@
                 <w:szCs w:val="20"/>
                 <w:rtl w:val="0"/>
               </w:rPr>
-              <w:t xml:space="preserve">Certificates:</w:t>
-            </w:r>
-          </w:p>
-          <w:p>
-            <w:pPr>
+              <w:t xml:space="preserve">Heraklion TEI – Department of Applied Informatics and Multimedia (2013-2019)</w:t>
+            </w:r>
+          </w:p>
+          <w:p>
+            <w:pPr>
+              <w:pageBreakBefore w:val="0"/>
               <w:numPr>
-                <w:ilvl w:val="1"/>
+                <w:ilvl w:val="0"/>
+                <w:numId w:val="1"/>
+              </w:numPr>
+              <w:spacing w:before="0" w:line="240" w:lineRule="auto"/>
+              <w:ind w:left="720" w:hanging="360"/>
+              <w:rPr>
+                <w:color w:val="434343"/>
+                <w:sz w:val="20"/>
+                <w:szCs w:val="20"/>
+                <w:u w:val="none"/>
+              </w:rPr>
+            </w:pPr>
+            <w:r>
+              <w:rPr>
+                <w:color w:val="434343"/>
+                <w:sz w:val="20"/>
+                <w:szCs w:val="20"/>
+                <w:rtl w:val="0"/>
+              </w:rPr>
+              <w:t xml:space="preserve">Python — TestDome (Jun 2021)</w:t>
+            </w:r>
+          </w:p>
+          <w:p>
+            <w:pPr>
+              <w:pageBreakBefore w:val="0"/>
+              <w:numPr>
+                <w:ilvl w:val="0"/>
+                <w:numId w:val="1"/>
+              </w:numPr>
+              <w:spacing w:before="0" w:line="240" w:lineRule="auto"/>
+              <w:ind w:left="720" w:hanging="360"/>
+              <w:rPr>
+                <w:color w:val="434343"/>
+                <w:sz w:val="20"/>
+                <w:szCs w:val="20"/>
+                <w:u w:val="none"/>
+              </w:rPr>
+            </w:pPr>
+            <w:r>
+              <w:rPr>
+                <w:color w:val="434343"/>
+                <w:sz w:val="20"/>
+                <w:szCs w:val="20"/>
+                <w:rtl w:val="0"/>
+              </w:rPr>
+              <w:t xml:space="preserve">React — TestDome (Mar 2021)</w:t>
+            </w:r>
+          </w:p>
+          <w:p>
+            <w:pPr>
+              <w:numPr>
+                <w:ilvl w:val="0"/>
                 <w:numId w:val="1"/>
               </w:numPr>
               <w:spacing w:after="0" w:afterAutospacing="0" w:before="0" w:line="240" w:lineRule="auto"/>
-              <w:ind w:left="1440" w:hanging="360"/>
+              <w:ind w:left="720" w:hanging="360"/>
               <w:rPr>
                 <w:color w:val="434343"/>
                 <w:sz w:val="20"/>
@@ -687,11 +841,21 @@
             </w:pPr>
             <w:r>
               <w:rPr>
-                <w:b w:val="1"/>
                 <w:color w:val="434343"/>
-                <w:rtl w:val="0"/>
-              </w:rPr>
-              <w:t xml:space="preserve">Software Design and Architecture on Coursera</w:t>
+                <w:sz w:val="20"/>
+                <w:szCs w:val="20"/>
+                <w:rtl w:val="0"/>
+              </w:rPr>
+              <w:t xml:space="preserve">Udemy Bootcamps</w:t>
+            </w:r>
+            <w:r>
+              <w:rPr>
+                <w:color w:val="434343"/>
+                <w:sz w:val="20"/>
+                <w:szCs w:val="20"/>
+                <w:rtl w:val="0"/>
+              </w:rPr>
+              <w:t xml:space="preserve">:</w:t>
             </w:r>
           </w:p>
           <w:p>
@@ -704,12 +868,13 @@
               <w:spacing w:after="0" w:afterAutospacing="0" w:before="0" w:beforeAutospacing="0" w:line="276" w:lineRule="auto"/>
               <w:ind w:left="1440" w:hanging="360"/>
               <w:rPr>
-                <w:b w:val="1"/>
                 <w:color w:val="434343"/>
-              </w:rPr>
-            </w:pPr>
-            <w:bookmarkStart w:colFirst="0" w:colLast="0" w:name="_xtz2b7resrfa" w:id="6"/>
-            <w:bookmarkEnd w:id="6"/>
+                <w:sz w:val="20"/>
+                <w:szCs w:val="20"/>
+              </w:rPr>
+            </w:pPr>
+            <w:bookmarkStart w:colFirst="0" w:colLast="0" w:name="_wiyu5mjfecnk" w:id="8"/>
+            <w:bookmarkEnd w:id="8"/>
             <w:r>
               <w:rPr>
                 <w:color w:val="434343"/>
@@ -717,7 +882,12 @@
                 <w:szCs w:val="18"/>
                 <w:rtl w:val="0"/>
               </w:rPr>
-              <w:t xml:space="preserve">Machine Learning A-Z with Python on Udemy</w:t>
+              <w:t xml:space="preserve">JavaScript Algorithms &amp; Data Structures Masterclass</w:t>
+            </w:r>
+            <w:r>
+              <w:rPr>
+                <w:rtl w:val="0"/>
+              </w:rPr>
             </w:r>
           </w:p>
           <w:p>
@@ -730,11 +900,37 @@
               <w:spacing w:after="0" w:afterAutospacing="0" w:before="0" w:beforeAutospacing="0" w:line="276" w:lineRule="auto"/>
               <w:ind w:left="1440" w:hanging="360"/>
               <w:rPr>
+                <w:b w:val="1"/>
                 <w:color w:val="434343"/>
               </w:rPr>
             </w:pPr>
-            <w:bookmarkStart w:colFirst="0" w:colLast="0" w:name="_hlulylhh4v83" w:id="7"/>
-            <w:bookmarkEnd w:id="7"/>
+            <w:bookmarkStart w:colFirst="0" w:colLast="0" w:name="_xtz2b7resrfa" w:id="9"/>
+            <w:bookmarkEnd w:id="9"/>
+            <w:r>
+              <w:rPr>
+                <w:color w:val="434343"/>
+                <w:sz w:val="18"/>
+                <w:szCs w:val="18"/>
+                <w:rtl w:val="0"/>
+              </w:rPr>
+              <w:t xml:space="preserve">Machine Learning A-Z with Python on Udemy</w:t>
+            </w:r>
+          </w:p>
+          <w:p>
+            <w:pPr>
+              <w:pStyle w:val="Heading2"/>
+              <w:numPr>
+                <w:ilvl w:val="1"/>
+                <w:numId w:val="1"/>
+              </w:numPr>
+              <w:spacing w:after="0" w:afterAutospacing="0" w:before="0" w:beforeAutospacing="0" w:line="276" w:lineRule="auto"/>
+              <w:ind w:left="1440" w:hanging="360"/>
+              <w:rPr>
+                <w:color w:val="434343"/>
+              </w:rPr>
+            </w:pPr>
+            <w:bookmarkStart w:colFirst="0" w:colLast="0" w:name="_hlulylhh4v83" w:id="10"/>
+            <w:bookmarkEnd w:id="10"/>
             <w:r>
               <w:rPr>
                 <w:color w:val="434343"/>
@@ -764,8 +960,8 @@
                 <w:color w:val="434343"/>
               </w:rPr>
             </w:pPr>
-            <w:bookmarkStart w:colFirst="0" w:colLast="0" w:name="_bmgocuuvya2e" w:id="8"/>
-            <w:bookmarkEnd w:id="8"/>
+            <w:bookmarkStart w:colFirst="0" w:colLast="0" w:name="_bmgocuuvya2e" w:id="11"/>
+            <w:bookmarkEnd w:id="11"/>
             <w:r>
               <w:rPr>
                 <w:color w:val="434343"/>
@@ -773,7 +969,12 @@
                 <w:szCs w:val="18"/>
                 <w:rtl w:val="0"/>
               </w:rPr>
-              <w:t xml:space="preserve">JavaScript Algorithms &amp; Data Structures Masterclass</w:t>
+              <w:t xml:space="preserve">Ethical Hacking from Scratch</w:t>
+            </w:r>
+            <w:r>
+              <w:rPr>
+                <w:rtl w:val="0"/>
+              </w:rPr>
             </w:r>
           </w:p>
           <w:p>
@@ -835,8 +1036,8 @@
               <w:shd w:fill="auto" w:val="clear"/>
               <w:rPr/>
             </w:pPr>
-            <w:bookmarkStart w:colFirst="0" w:colLast="0" w:name="_ca0awj8022e2" w:id="9"/>
-            <w:bookmarkEnd w:id="9"/>
+            <w:bookmarkStart w:colFirst="0" w:colLast="0" w:name="_ca0awj8022e2" w:id="12"/>
+            <w:bookmarkEnd w:id="12"/>
             <w:r>
               <w:rPr>
                 <w:rtl w:val="0"/>
@@ -985,8 +1186,6 @@
               <w:rPr>
                 <w:rFonts w:ascii="Lora" w:cs="Lora" w:eastAsia="Lora" w:hAnsi="Lora"/>
                 <w:color w:val="000000"/>
-                <w:sz w:val="20"/>
-                <w:szCs w:val="20"/>
               </w:rPr>
             </w:pPr>
             <w:r>
@@ -1005,6 +1204,26 @@
               </w:rPr>
               <w:t xml:space="preserve">/Neo4j</w:t>
             </w:r>
+          </w:p>
+          <w:p>
+            <w:pPr>
+              <w:widowControl w:val="1"/>
+              <w:shd w:fill="ffffff" w:val="clear"/>
+              <w:spacing w:before="0" w:line="276" w:lineRule="auto"/>
+              <w:ind w:right="0"/>
+              <w:rPr>
+                <w:rFonts w:ascii="Lora" w:cs="Lora" w:eastAsia="Lora" w:hAnsi="Lora"/>
+                <w:color w:val="000000"/>
+              </w:rPr>
+            </w:pPr>
+            <w:r>
+              <w:rPr>
+                <w:rFonts w:ascii="Lora" w:cs="Lora" w:eastAsia="Lora" w:hAnsi="Lora"/>
+                <w:color w:val="000000"/>
+                <w:rtl w:val="0"/>
+              </w:rPr>
+              <w:t xml:space="preserve">BigQuery</w:t>
+            </w:r>
             <w:r>
               <w:rPr>
                 <w:rtl w:val="0"/>
@@ -1029,6 +1248,46 @@
                 <w:rtl w:val="0"/>
               </w:rPr>
               <w:t xml:space="preserve">HTML/CSS + several frameworks </w:t>
+            </w:r>
+          </w:p>
+          <w:p>
+            <w:pPr>
+              <w:widowControl w:val="1"/>
+              <w:shd w:fill="ffffff" w:val="clear"/>
+              <w:spacing w:before="0" w:line="276" w:lineRule="auto"/>
+              <w:ind w:right="0"/>
+              <w:rPr>
+                <w:rFonts w:ascii="Lora" w:cs="Lora" w:eastAsia="Lora" w:hAnsi="Lora"/>
+                <w:color w:val="000000"/>
+              </w:rPr>
+            </w:pPr>
+            <w:r>
+              <w:rPr>
+                <w:rFonts w:ascii="Lora" w:cs="Lora" w:eastAsia="Lora" w:hAnsi="Lora"/>
+                <w:color w:val="000000"/>
+                <w:rtl w:val="0"/>
+              </w:rPr>
+              <w:t xml:space="preserve">Flask</w:t>
+            </w:r>
+          </w:p>
+          <w:p>
+            <w:pPr>
+              <w:widowControl w:val="1"/>
+              <w:shd w:fill="ffffff" w:val="clear"/>
+              <w:spacing w:before="0" w:line="276" w:lineRule="auto"/>
+              <w:ind w:right="0"/>
+              <w:rPr>
+                <w:rFonts w:ascii="Lora" w:cs="Lora" w:eastAsia="Lora" w:hAnsi="Lora"/>
+                <w:color w:val="000000"/>
+              </w:rPr>
+            </w:pPr>
+            <w:r>
+              <w:rPr>
+                <w:rFonts w:ascii="Lora" w:cs="Lora" w:eastAsia="Lora" w:hAnsi="Lora"/>
+                <w:color w:val="000000"/>
+                <w:rtl w:val="0"/>
+              </w:rPr>
+              <w:t xml:space="preserve">Django</w:t>
             </w:r>
           </w:p>
           <w:p>
@@ -1365,8 +1624,8 @@
               <w:shd w:fill="auto" w:val="clear"/>
               <w:rPr/>
             </w:pPr>
-            <w:bookmarkStart w:colFirst="0" w:colLast="0" w:name="_tuxh7mwdaxox" w:id="10"/>
-            <w:bookmarkEnd w:id="10"/>
+            <w:bookmarkStart w:colFirst="0" w:colLast="0" w:name="_tuxh7mwdaxox" w:id="13"/>
+            <w:bookmarkEnd w:id="13"/>
             <w:r>
               <w:rPr>
                 <w:rtl w:val="0"/>
@@ -1473,8 +1732,30 @@
               <w:shd w:fill="auto" w:val="clear"/>
               <w:rPr/>
             </w:pPr>
-            <w:bookmarkStart w:colFirst="0" w:colLast="0" w:name="_cxxkes25b26" w:id="11"/>
-            <w:bookmarkEnd w:id="11"/>
+            <w:bookmarkStart w:colFirst="0" w:colLast="0" w:name="_uhbrwgbpvsbf" w:id="14"/>
+            <w:bookmarkEnd w:id="14"/>
+            <w:r>
+              <w:rPr>
+                <w:rtl w:val="0"/>
+              </w:rPr>
+            </w:r>
+          </w:p>
+          <w:p>
+            <w:pPr>
+              <w:pStyle w:val="Heading1"/>
+              <w:pageBreakBefore w:val="0"/>
+              <w:pBdr>
+                <w:top w:space="0" w:sz="0" w:val="nil"/>
+                <w:left w:space="0" w:sz="0" w:val="nil"/>
+                <w:bottom w:space="0" w:sz="0" w:val="nil"/>
+                <w:right w:space="0" w:sz="0" w:val="nil"/>
+                <w:between w:space="0" w:sz="0" w:val="nil"/>
+              </w:pBdr>
+              <w:shd w:fill="auto" w:val="clear"/>
+              <w:rPr/>
+            </w:pPr>
+            <w:bookmarkStart w:colFirst="0" w:colLast="0" w:name="_cxxkes25b26" w:id="15"/>
+            <w:bookmarkEnd w:id="15"/>
             <w:r>
               <w:rPr>
                 <w:rtl w:val="0"/>
@@ -1718,7 +1999,7 @@
     <w:name w:val="normal"/>
   </w:style>
   <w:style w:type="table" w:styleId="TableNormal" w:default="1">
-    <w:name w:val="Table Normal"/>
+    <w:name w:val="TableNormal"/>
   </w:style>
   <w:style w:type="paragraph" w:styleId="Heading1">
     <w:name w:val="heading 1"/>

</xml_diff>